<commit_message>
try to fix problem
</commit_message>
<xml_diff>
--- a/BII ERD V1_1.docx
+++ b/BII ERD V1_1.docx
@@ -21,6 +21,16 @@
         </w:rPr>
         <w:t>Table of content</w:t>
       </w:r>
+      <w:r>
+        <w:rPr>
+          <w:b/>
+          <w:color w:val="000000"/>
+          <w:u w:val="single"/>
+        </w:rPr>
+        <w:t>-</w:t>
+      </w:r>
+      <w:bookmarkStart w:id="0" w:name="_GoBack"/>
+      <w:bookmarkEnd w:id="0"/>
     </w:p>
     <w:p>
       <w:pPr>
@@ -1613,59 +1623,59 @@
       <w:pPr>
         <w:pStyle w:val="Heading1"/>
       </w:pPr>
-      <w:bookmarkStart w:id="0" w:name="_Toc515259984"/>
-      <w:bookmarkStart w:id="1" w:name="_Toc187681451"/>
-      <w:bookmarkStart w:id="2" w:name="_Toc187690331"/>
-      <w:bookmarkStart w:id="3" w:name="_Toc194475047"/>
+      <w:bookmarkStart w:id="1" w:name="_Toc515259984"/>
+      <w:bookmarkStart w:id="2" w:name="_Toc187681451"/>
+      <w:bookmarkStart w:id="3" w:name="_Toc187690331"/>
+      <w:bookmarkStart w:id="4" w:name="_Toc194475047"/>
       <w:r>
         <w:lastRenderedPageBreak/>
         <w:t>Introduction</w:t>
       </w:r>
-      <w:bookmarkEnd w:id="0"/>
       <w:bookmarkEnd w:id="1"/>
       <w:bookmarkEnd w:id="2"/>
       <w:bookmarkEnd w:id="3"/>
+      <w:bookmarkEnd w:id="4"/>
     </w:p>
     <w:p>
       <w:pPr>
         <w:pStyle w:val="Heading2"/>
       </w:pPr>
-      <w:bookmarkStart w:id="4" w:name="_Toc187643464"/>
-      <w:bookmarkStart w:id="5" w:name="_Toc187645110"/>
-      <w:bookmarkStart w:id="6" w:name="_Toc187645614"/>
-      <w:bookmarkStart w:id="7" w:name="_Toc187690332"/>
-      <w:bookmarkStart w:id="8" w:name="_Toc194475048"/>
-      <w:bookmarkStart w:id="9" w:name="_Toc427644184"/>
-      <w:bookmarkStart w:id="10" w:name="_Toc427644226"/>
-      <w:bookmarkStart w:id="11" w:name="_Toc428079081"/>
-      <w:bookmarkStart w:id="12" w:name="_Toc428079132"/>
-      <w:bookmarkStart w:id="13" w:name="_Toc428094008"/>
-      <w:bookmarkStart w:id="14" w:name="_Toc428095685"/>
-      <w:bookmarkStart w:id="15" w:name="_Toc428096402"/>
-      <w:bookmarkStart w:id="16" w:name="_Toc428098949"/>
-      <w:bookmarkStart w:id="17" w:name="_Toc428758886"/>
-      <w:bookmarkStart w:id="18" w:name="_Toc428760005"/>
-      <w:bookmarkStart w:id="19" w:name="_Toc430426802"/>
-      <w:bookmarkStart w:id="20" w:name="_Toc430427463"/>
-      <w:bookmarkStart w:id="21" w:name="_Toc440685608"/>
-      <w:bookmarkStart w:id="22" w:name="_Toc442600385"/>
-      <w:bookmarkStart w:id="23" w:name="_Toc442600475"/>
-      <w:bookmarkStart w:id="24" w:name="_Toc442600639"/>
-      <w:bookmarkStart w:id="25" w:name="_Toc442600792"/>
-      <w:bookmarkStart w:id="26" w:name="_Toc446231359"/>
-      <w:bookmarkStart w:id="27" w:name="_Toc446241097"/>
-      <w:bookmarkStart w:id="28" w:name="_Toc458933078"/>
-      <w:bookmarkStart w:id="29" w:name="_Toc459428970"/>
-      <w:bookmarkStart w:id="30" w:name="_Toc515259985"/>
-      <w:bookmarkStart w:id="31" w:name="_Toc187681452"/>
+      <w:bookmarkStart w:id="5" w:name="_Toc187643464"/>
+      <w:bookmarkStart w:id="6" w:name="_Toc187645110"/>
+      <w:bookmarkStart w:id="7" w:name="_Toc187645614"/>
+      <w:bookmarkStart w:id="8" w:name="_Toc187690332"/>
+      <w:bookmarkStart w:id="9" w:name="_Toc194475048"/>
+      <w:bookmarkStart w:id="10" w:name="_Toc427644184"/>
+      <w:bookmarkStart w:id="11" w:name="_Toc427644226"/>
+      <w:bookmarkStart w:id="12" w:name="_Toc428079081"/>
+      <w:bookmarkStart w:id="13" w:name="_Toc428079132"/>
+      <w:bookmarkStart w:id="14" w:name="_Toc428094008"/>
+      <w:bookmarkStart w:id="15" w:name="_Toc428095685"/>
+      <w:bookmarkStart w:id="16" w:name="_Toc428096402"/>
+      <w:bookmarkStart w:id="17" w:name="_Toc428098949"/>
+      <w:bookmarkStart w:id="18" w:name="_Toc428758886"/>
+      <w:bookmarkStart w:id="19" w:name="_Toc428760005"/>
+      <w:bookmarkStart w:id="20" w:name="_Toc430426802"/>
+      <w:bookmarkStart w:id="21" w:name="_Toc430427463"/>
+      <w:bookmarkStart w:id="22" w:name="_Toc440685608"/>
+      <w:bookmarkStart w:id="23" w:name="_Toc442600385"/>
+      <w:bookmarkStart w:id="24" w:name="_Toc442600475"/>
+      <w:bookmarkStart w:id="25" w:name="_Toc442600639"/>
+      <w:bookmarkStart w:id="26" w:name="_Toc442600792"/>
+      <w:bookmarkStart w:id="27" w:name="_Toc446231359"/>
+      <w:bookmarkStart w:id="28" w:name="_Toc446241097"/>
+      <w:bookmarkStart w:id="29" w:name="_Toc458933078"/>
+      <w:bookmarkStart w:id="30" w:name="_Toc459428970"/>
+      <w:bookmarkStart w:id="31" w:name="_Toc515259985"/>
+      <w:bookmarkStart w:id="32" w:name="_Toc187681452"/>
       <w:r>
         <w:t>Scope</w:t>
       </w:r>
-      <w:bookmarkEnd w:id="4"/>
       <w:bookmarkEnd w:id="5"/>
       <w:bookmarkEnd w:id="6"/>
       <w:bookmarkEnd w:id="7"/>
       <w:bookmarkEnd w:id="8"/>
+      <w:bookmarkEnd w:id="9"/>
     </w:p>
     <w:p>
       <w:pPr>
@@ -1764,19 +1774,19 @@
       <w:pPr>
         <w:pStyle w:val="Heading2"/>
       </w:pPr>
-      <w:bookmarkStart w:id="32" w:name="_Toc187643465"/>
-      <w:bookmarkStart w:id="33" w:name="_Toc187645111"/>
-      <w:bookmarkStart w:id="34" w:name="_Toc187645615"/>
-      <w:bookmarkStart w:id="35" w:name="_Toc187690333"/>
-      <w:bookmarkStart w:id="36" w:name="_Toc194475049"/>
+      <w:bookmarkStart w:id="33" w:name="_Toc187643465"/>
+      <w:bookmarkStart w:id="34" w:name="_Toc187645111"/>
+      <w:bookmarkStart w:id="35" w:name="_Toc187645615"/>
+      <w:bookmarkStart w:id="36" w:name="_Toc187690333"/>
+      <w:bookmarkStart w:id="37" w:name="_Toc194475049"/>
       <w:r>
         <w:t>Purpose</w:t>
       </w:r>
-      <w:bookmarkEnd w:id="32"/>
       <w:bookmarkEnd w:id="33"/>
       <w:bookmarkEnd w:id="34"/>
       <w:bookmarkEnd w:id="35"/>
       <w:bookmarkEnd w:id="36"/>
+      <w:bookmarkEnd w:id="37"/>
     </w:p>
     <w:p>
       <w:pPr>
@@ -1885,17 +1895,16 @@
       <w:pPr>
         <w:pStyle w:val="Heading2"/>
       </w:pPr>
-      <w:bookmarkStart w:id="37" w:name="_Toc194474711"/>
-      <w:bookmarkStart w:id="38" w:name="_Toc194474943"/>
-      <w:bookmarkStart w:id="39" w:name="_Toc194475050"/>
-      <w:bookmarkStart w:id="40" w:name="_Toc194474712"/>
-      <w:bookmarkStart w:id="41" w:name="_Toc194474944"/>
-      <w:bookmarkStart w:id="42" w:name="_Toc194475051"/>
-      <w:bookmarkStart w:id="43" w:name="_Toc515259987"/>
-      <w:bookmarkStart w:id="44" w:name="_Toc187681454"/>
-      <w:bookmarkStart w:id="45" w:name="_Toc187690334"/>
-      <w:bookmarkStart w:id="46" w:name="_Toc194475053"/>
-      <w:bookmarkEnd w:id="9"/>
+      <w:bookmarkStart w:id="38" w:name="_Toc194474711"/>
+      <w:bookmarkStart w:id="39" w:name="_Toc194474943"/>
+      <w:bookmarkStart w:id="40" w:name="_Toc194475050"/>
+      <w:bookmarkStart w:id="41" w:name="_Toc194474712"/>
+      <w:bookmarkStart w:id="42" w:name="_Toc194474944"/>
+      <w:bookmarkStart w:id="43" w:name="_Toc194475051"/>
+      <w:bookmarkStart w:id="44" w:name="_Toc515259987"/>
+      <w:bookmarkStart w:id="45" w:name="_Toc187681454"/>
+      <w:bookmarkStart w:id="46" w:name="_Toc187690334"/>
+      <w:bookmarkStart w:id="47" w:name="_Toc194475053"/>
       <w:bookmarkEnd w:id="10"/>
       <w:bookmarkEnd w:id="11"/>
       <w:bookmarkEnd w:id="12"/>
@@ -1918,19 +1927,20 @@
       <w:bookmarkEnd w:id="29"/>
       <w:bookmarkEnd w:id="30"/>
       <w:bookmarkEnd w:id="31"/>
-      <w:bookmarkEnd w:id="37"/>
+      <w:bookmarkEnd w:id="32"/>
       <w:bookmarkEnd w:id="38"/>
       <w:bookmarkEnd w:id="39"/>
       <w:bookmarkEnd w:id="40"/>
       <w:bookmarkEnd w:id="41"/>
       <w:bookmarkEnd w:id="42"/>
+      <w:bookmarkEnd w:id="43"/>
       <w:r>
         <w:t>References</w:t>
       </w:r>
-      <w:bookmarkEnd w:id="43"/>
       <w:bookmarkEnd w:id="44"/>
       <w:bookmarkEnd w:id="45"/>
       <w:bookmarkEnd w:id="46"/>
+      <w:bookmarkEnd w:id="47"/>
     </w:p>
     <w:p>
       <w:pPr>
@@ -1939,7 +1949,7 @@
           <w:numId w:val="45"/>
         </w:numPr>
       </w:pPr>
-      <w:bookmarkStart w:id="47" w:name="_Toc191784276"/>
+      <w:bookmarkStart w:id="48" w:name="_Toc191784276"/>
       <w:r>
         <w:t>A</w:t>
       </w:r>
@@ -1981,7 +1991,7 @@
       <w:r>
         <w:t xml:space="preserve"> 20</w:t>
       </w:r>
-      <w:bookmarkEnd w:id="47"/>
+      <w:bookmarkEnd w:id="48"/>
       <w:r>
         <w:t>12</w:t>
       </w:r>
@@ -1993,32 +2003,32 @@
           <w:color w:val="000000"/>
         </w:rPr>
       </w:pPr>
-      <w:bookmarkStart w:id="48" w:name="_Toc194474715"/>
-      <w:bookmarkStart w:id="49" w:name="_Toc194474947"/>
-      <w:bookmarkStart w:id="50" w:name="_Toc194475054"/>
-      <w:bookmarkStart w:id="51" w:name="_Toc194474716"/>
-      <w:bookmarkStart w:id="52" w:name="_Toc194474948"/>
-      <w:bookmarkStart w:id="53" w:name="_Toc194475055"/>
-      <w:bookmarkStart w:id="54" w:name="_Toc515259988"/>
-      <w:bookmarkStart w:id="55" w:name="_Toc187681455"/>
-      <w:bookmarkStart w:id="56" w:name="_Toc187690335"/>
-      <w:bookmarkStart w:id="57" w:name="_Toc194475057"/>
-      <w:bookmarkEnd w:id="48"/>
+      <w:bookmarkStart w:id="49" w:name="_Toc194474715"/>
+      <w:bookmarkStart w:id="50" w:name="_Toc194474947"/>
+      <w:bookmarkStart w:id="51" w:name="_Toc194475054"/>
+      <w:bookmarkStart w:id="52" w:name="_Toc194474716"/>
+      <w:bookmarkStart w:id="53" w:name="_Toc194474948"/>
+      <w:bookmarkStart w:id="54" w:name="_Toc194475055"/>
+      <w:bookmarkStart w:id="55" w:name="_Toc515259988"/>
+      <w:bookmarkStart w:id="56" w:name="_Toc187681455"/>
+      <w:bookmarkStart w:id="57" w:name="_Toc187690335"/>
+      <w:bookmarkStart w:id="58" w:name="_Toc194475057"/>
       <w:bookmarkEnd w:id="49"/>
       <w:bookmarkEnd w:id="50"/>
       <w:bookmarkEnd w:id="51"/>
       <w:bookmarkEnd w:id="52"/>
       <w:bookmarkEnd w:id="53"/>
+      <w:bookmarkEnd w:id="54"/>
       <w:r>
         <w:rPr>
           <w:color w:val="000000"/>
         </w:rPr>
         <w:t>Definitions, Abbreviations, &amp; Acronyms</w:t>
       </w:r>
-      <w:bookmarkEnd w:id="54"/>
       <w:bookmarkEnd w:id="55"/>
       <w:bookmarkEnd w:id="56"/>
       <w:bookmarkEnd w:id="57"/>
+      <w:bookmarkEnd w:id="58"/>
       <w:r>
         <w:rPr>
           <w:color w:val="000000"/>
@@ -2280,10 +2290,10 @@
       <w:pPr>
         <w:pStyle w:val="Heading2"/>
       </w:pPr>
-      <w:bookmarkStart w:id="58" w:name="_Toc515259989"/>
-      <w:bookmarkStart w:id="59" w:name="_Toc187681456"/>
-      <w:bookmarkStart w:id="60" w:name="_Toc187690336"/>
-      <w:bookmarkStart w:id="61" w:name="_Toc194475058"/>
+      <w:bookmarkStart w:id="59" w:name="_Toc515259989"/>
+      <w:bookmarkStart w:id="60" w:name="_Toc187681456"/>
+      <w:bookmarkStart w:id="61" w:name="_Toc187690336"/>
+      <w:bookmarkStart w:id="62" w:name="_Toc194475058"/>
       <w:r>
         <w:br w:type="page"/>
       </w:r>
@@ -2296,10 +2306,10 @@
         <w:lastRenderedPageBreak/>
         <w:t>Overview</w:t>
       </w:r>
-      <w:bookmarkEnd w:id="58"/>
       <w:bookmarkEnd w:id="59"/>
       <w:bookmarkEnd w:id="60"/>
       <w:bookmarkEnd w:id="61"/>
+      <w:bookmarkEnd w:id="62"/>
       <w:r>
         <w:t xml:space="preserve"> </w:t>
       </w:r>
@@ -2443,26 +2453,25 @@
       <w:pPr>
         <w:ind w:left="720"/>
       </w:pPr>
-      <w:bookmarkStart w:id="62" w:name="_Toc333914504"/>
-      <w:bookmarkStart w:id="63" w:name="_Toc335468848"/>
-      <w:bookmarkStart w:id="64" w:name="_Toc335545251"/>
-      <w:bookmarkStart w:id="65" w:name="_Toc335545488"/>
-      <w:bookmarkStart w:id="66" w:name="_Toc335641056"/>
-      <w:bookmarkStart w:id="67" w:name="_Toc335795060"/>
-      <w:bookmarkStart w:id="68" w:name="_Toc340392232"/>
-      <w:bookmarkStart w:id="69" w:name="_Toc340482365"/>
-      <w:bookmarkStart w:id="70" w:name="_Toc342810021"/>
-      <w:bookmarkStart w:id="71" w:name="_Toc342816224"/>
-      <w:bookmarkStart w:id="72" w:name="_Toc342878320"/>
-      <w:bookmarkStart w:id="73" w:name="_Toc342879584"/>
-      <w:bookmarkStart w:id="74" w:name="_Toc343075557"/>
-      <w:bookmarkStart w:id="75" w:name="_Toc343310008"/>
-      <w:bookmarkStart w:id="76" w:name="_Toc343670406"/>
-      <w:bookmarkStart w:id="77" w:name="_Toc343921601"/>
-      <w:bookmarkStart w:id="78" w:name="_Toc343928964"/>
-      <w:bookmarkStart w:id="79" w:name="_Toc343930330"/>
+      <w:bookmarkStart w:id="63" w:name="_Toc333914504"/>
+      <w:bookmarkStart w:id="64" w:name="_Toc335468848"/>
+      <w:bookmarkStart w:id="65" w:name="_Toc335545251"/>
+      <w:bookmarkStart w:id="66" w:name="_Toc335545488"/>
+      <w:bookmarkStart w:id="67" w:name="_Toc335641056"/>
+      <w:bookmarkStart w:id="68" w:name="_Toc335795060"/>
+      <w:bookmarkStart w:id="69" w:name="_Toc340392232"/>
+      <w:bookmarkStart w:id="70" w:name="_Toc340482365"/>
+      <w:bookmarkStart w:id="71" w:name="_Toc342810021"/>
+      <w:bookmarkStart w:id="72" w:name="_Toc342816224"/>
+      <w:bookmarkStart w:id="73" w:name="_Toc342878320"/>
+      <w:bookmarkStart w:id="74" w:name="_Toc342879584"/>
+      <w:bookmarkStart w:id="75" w:name="_Toc343075557"/>
+      <w:bookmarkStart w:id="76" w:name="_Toc343310008"/>
+      <w:bookmarkStart w:id="77" w:name="_Toc343670406"/>
+      <w:bookmarkStart w:id="78" w:name="_Toc343921601"/>
+      <w:bookmarkStart w:id="79" w:name="_Toc343928964"/>
+      <w:bookmarkStart w:id="80" w:name="_Toc343930330"/>
     </w:p>
-    <w:bookmarkEnd w:id="62"/>
     <w:bookmarkEnd w:id="63"/>
     <w:bookmarkEnd w:id="64"/>
     <w:bookmarkEnd w:id="65"/>
@@ -2480,6 +2489,7 @@
     <w:bookmarkEnd w:id="77"/>
     <w:bookmarkEnd w:id="78"/>
     <w:bookmarkEnd w:id="79"/>
+    <w:bookmarkEnd w:id="80"/>
     <w:p>
       <w:pPr>
         <w:pStyle w:val="Heading1"/>
@@ -2530,76 +2540,50 @@
       <w:pPr>
         <w:pStyle w:val="Heading2"/>
       </w:pPr>
-      <w:bookmarkStart w:id="80" w:name="_Toc194474732"/>
-      <w:bookmarkStart w:id="81" w:name="_Toc194474964"/>
-      <w:bookmarkStart w:id="82" w:name="_Toc194475071"/>
-      <w:bookmarkStart w:id="83" w:name="_Toc478787843"/>
-      <w:bookmarkStart w:id="84" w:name="_Toc515257897"/>
-      <w:bookmarkStart w:id="85" w:name="_Toc194475072"/>
-      <w:bookmarkEnd w:id="80"/>
+      <w:bookmarkStart w:id="81" w:name="_Toc194474732"/>
+      <w:bookmarkStart w:id="82" w:name="_Toc194474964"/>
+      <w:bookmarkStart w:id="83" w:name="_Toc194475071"/>
+      <w:bookmarkStart w:id="84" w:name="_Toc478787843"/>
+      <w:bookmarkStart w:id="85" w:name="_Toc515257897"/>
+      <w:bookmarkStart w:id="86" w:name="_Toc194475072"/>
       <w:bookmarkEnd w:id="81"/>
       <w:bookmarkEnd w:id="82"/>
+      <w:bookmarkEnd w:id="83"/>
       <w:r>
         <w:t xml:space="preserve">Table </w:t>
       </w:r>
-      <w:r>
-        <w:fldChar w:fldCharType="begin"/>
-      </w:r>
-      <w:r>
-        <w:instrText xml:space="preserve"> STYLEREF 1 \s </w:instrText>
-      </w:r>
-      <w:r>
-        <w:fldChar w:fldCharType="separate"/>
-      </w:r>
-      <w:r>
-        <w:rPr>
-          <w:noProof/>
-          <w:cs/>
-        </w:rPr>
-        <w:t>‎</w:t>
-      </w:r>
-      <w:r>
-        <w:rPr>
-          <w:noProof/>
-        </w:rPr>
-        <w:t>2</w:t>
-      </w:r>
-      <w:r>
-        <w:rPr>
-          <w:noProof/>
-        </w:rPr>
-        <w:fldChar w:fldCharType="end"/>
-      </w:r>
+      <w:fldSimple w:instr=" STYLEREF 1 \s ">
+        <w:r>
+          <w:rPr>
+            <w:noProof/>
+            <w:cs/>
+          </w:rPr>
+          <w:t>‎</w:t>
+        </w:r>
+        <w:r>
+          <w:rPr>
+            <w:noProof/>
+          </w:rPr>
+          <w:t>2</w:t>
+        </w:r>
+      </w:fldSimple>
       <w:r>
         <w:noBreakHyphen/>
       </w:r>
-      <w:r>
-        <w:fldChar w:fldCharType="begin"/>
-      </w:r>
-      <w:r>
-        <w:instrText xml:space="preserve"> SEQ Table \* ARABIC \s 1 </w:instrText>
-      </w:r>
-      <w:r>
-        <w:fldChar w:fldCharType="separate"/>
-      </w:r>
-      <w:r>
-        <w:rPr>
-          <w:noProof/>
-        </w:rPr>
-        <w:t>1</w:t>
-      </w:r>
-      <w:r>
-        <w:rPr>
-          <w:noProof/>
-        </w:rPr>
-        <w:fldChar w:fldCharType="end"/>
-      </w:r>
+      <w:fldSimple w:instr=" SEQ Table \* ARABIC \s 1 ">
+        <w:r>
+          <w:rPr>
+            <w:noProof/>
+          </w:rPr>
+          <w:t>1</w:t>
+        </w:r>
+      </w:fldSimple>
       <w:r>
         <w:t xml:space="preserve">  </w:t>
       </w:r>
-      <w:bookmarkEnd w:id="83"/>
       <w:bookmarkEnd w:id="84"/>
       <w:bookmarkEnd w:id="85"/>
+      <w:bookmarkEnd w:id="86"/>
       <w:r>
         <w:t>Customers</w:t>
       </w:r>
@@ -3081,7 +3065,7 @@
                 <w:lang w:eastAsia="ja-JP" w:bidi="hi-IN"/>
               </w:rPr>
             </w:pPr>
-            <w:bookmarkStart w:id="86" w:name="OLE_LINK5"/>
+            <w:bookmarkStart w:id="87" w:name="OLE_LINK5"/>
             <w:r>
               <w:rPr>
                 <w:rFonts w:ascii="Calibri" w:hAnsi="Calibri"/>
@@ -3092,7 +3076,7 @@
               </w:rPr>
               <w:t>(Unique, sequenced)</w:t>
             </w:r>
-            <w:bookmarkEnd w:id="86"/>
+            <w:bookmarkEnd w:id="87"/>
           </w:p>
         </w:tc>
       </w:tr>
@@ -9979,16 +9963,6 @@
           <w:szCs w:val="20"/>
         </w:rPr>
         <w:tab/>
-      </w:r>
-      <w:bookmarkStart w:id="87" w:name="_GoBack"/>
-      <w:bookmarkEnd w:id="87"/>
-      <w:r>
-        <w:rPr>
-          <w:rFonts w:ascii="Courier New" w:hAnsi="Courier New" w:cs="Courier New"/>
-          <w:noProof/>
-          <w:sz w:val="20"/>
-          <w:szCs w:val="20"/>
-        </w:rPr>
         <w:t>[CUSWEBADDRESS] [varchar]</w:t>
       </w:r>
       <w:r>
@@ -16213,34 +16187,21 @@
         <w:lastRenderedPageBreak/>
         <w:t xml:space="preserve">Table </w:t>
       </w:r>
-      <w:r>
-        <w:fldChar w:fldCharType="begin"/>
-      </w:r>
-      <w:r>
-        <w:instrText xml:space="preserve"> STYLEREF 1 \s </w:instrText>
-      </w:r>
-      <w:r>
-        <w:fldChar w:fldCharType="separate"/>
-      </w:r>
-      <w:r>
-        <w:rPr>
-          <w:noProof/>
-          <w:cs/>
-        </w:rPr>
-        <w:t>‎</w:t>
-      </w:r>
-      <w:r>
-        <w:rPr>
-          <w:noProof/>
-        </w:rPr>
-        <w:t>2</w:t>
-      </w:r>
-      <w:r>
-        <w:rPr>
-          <w:noProof/>
-        </w:rPr>
-        <w:fldChar w:fldCharType="end"/>
-      </w:r>
+      <w:fldSimple w:instr=" STYLEREF 1 \s ">
+        <w:r>
+          <w:rPr>
+            <w:noProof/>
+            <w:cs/>
+          </w:rPr>
+          <w:t>‎</w:t>
+        </w:r>
+        <w:r>
+          <w:rPr>
+            <w:noProof/>
+          </w:rPr>
+          <w:t>2</w:t>
+        </w:r>
+      </w:fldSimple>
       <w:r>
         <w:noBreakHyphen/>
         <w:t>2</w:t>
@@ -21961,34 +21922,21 @@
         <w:lastRenderedPageBreak/>
         <w:t xml:space="preserve">Table </w:t>
       </w:r>
-      <w:r>
-        <w:fldChar w:fldCharType="begin"/>
-      </w:r>
-      <w:r>
-        <w:instrText xml:space="preserve"> STYLEREF 1 \s </w:instrText>
-      </w:r>
-      <w:r>
-        <w:fldChar w:fldCharType="separate"/>
-      </w:r>
-      <w:r>
-        <w:rPr>
-          <w:noProof/>
-          <w:cs/>
-        </w:rPr>
-        <w:t>‎</w:t>
-      </w:r>
-      <w:r>
-        <w:rPr>
-          <w:noProof/>
-        </w:rPr>
-        <w:t>2</w:t>
-      </w:r>
-      <w:r>
-        <w:rPr>
-          <w:noProof/>
-        </w:rPr>
-        <w:fldChar w:fldCharType="end"/>
-      </w:r>
+      <w:fldSimple w:instr=" STYLEREF 1 \s ">
+        <w:r>
+          <w:rPr>
+            <w:noProof/>
+            <w:cs/>
+          </w:rPr>
+          <w:t>‎</w:t>
+        </w:r>
+        <w:r>
+          <w:rPr>
+            <w:noProof/>
+          </w:rPr>
+          <w:t>2</w:t>
+        </w:r>
+      </w:fldSimple>
       <w:r>
         <w:noBreakHyphen/>
       </w:r>
@@ -25353,34 +25301,21 @@
         <w:lastRenderedPageBreak/>
         <w:t xml:space="preserve">Table </w:t>
       </w:r>
-      <w:r>
-        <w:fldChar w:fldCharType="begin"/>
-      </w:r>
-      <w:r>
-        <w:instrText xml:space="preserve"> STYLEREF 1 \s </w:instrText>
-      </w:r>
-      <w:r>
-        <w:fldChar w:fldCharType="separate"/>
-      </w:r>
-      <w:r>
-        <w:rPr>
-          <w:noProof/>
-          <w:cs/>
-        </w:rPr>
-        <w:t>‎</w:t>
-      </w:r>
-      <w:r>
-        <w:rPr>
-          <w:noProof/>
-        </w:rPr>
-        <w:t>2</w:t>
-      </w:r>
-      <w:r>
-        <w:rPr>
-          <w:noProof/>
-        </w:rPr>
-        <w:fldChar w:fldCharType="end"/>
-      </w:r>
+      <w:fldSimple w:instr=" STYLEREF 1 \s ">
+        <w:r>
+          <w:rPr>
+            <w:noProof/>
+            <w:cs/>
+          </w:rPr>
+          <w:t>‎</w:t>
+        </w:r>
+        <w:r>
+          <w:rPr>
+            <w:noProof/>
+          </w:rPr>
+          <w:t>2</w:t>
+        </w:r>
+      </w:fldSimple>
       <w:r>
         <w:noBreakHyphen/>
       </w:r>
@@ -29160,34 +29095,21 @@
       <w:r>
         <w:t xml:space="preserve">Table </w:t>
       </w:r>
-      <w:r>
-        <w:fldChar w:fldCharType="begin"/>
-      </w:r>
-      <w:r>
-        <w:instrText xml:space="preserve"> STYLEREF 1 \s </w:instrText>
-      </w:r>
-      <w:r>
-        <w:fldChar w:fldCharType="separate"/>
-      </w:r>
-      <w:r>
-        <w:rPr>
-          <w:noProof/>
-          <w:cs/>
-        </w:rPr>
-        <w:t>‎</w:t>
-      </w:r>
-      <w:r>
-        <w:rPr>
-          <w:noProof/>
-        </w:rPr>
-        <w:t>2</w:t>
-      </w:r>
-      <w:r>
-        <w:rPr>
-          <w:noProof/>
-        </w:rPr>
-        <w:fldChar w:fldCharType="end"/>
-      </w:r>
+      <w:fldSimple w:instr=" STYLEREF 1 \s ">
+        <w:r>
+          <w:rPr>
+            <w:noProof/>
+            <w:cs/>
+          </w:rPr>
+          <w:t>‎</w:t>
+        </w:r>
+        <w:r>
+          <w:rPr>
+            <w:noProof/>
+          </w:rPr>
+          <w:t>2</w:t>
+        </w:r>
+      </w:fldSimple>
       <w:r>
         <w:noBreakHyphen/>
       </w:r>
@@ -32117,34 +32039,21 @@
         <w:lastRenderedPageBreak/>
         <w:t xml:space="preserve">Table </w:t>
       </w:r>
-      <w:r>
-        <w:fldChar w:fldCharType="begin"/>
-      </w:r>
-      <w:r>
-        <w:instrText xml:space="preserve"> STYLEREF 1 \s </w:instrText>
-      </w:r>
-      <w:r>
-        <w:fldChar w:fldCharType="separate"/>
-      </w:r>
-      <w:r>
-        <w:rPr>
-          <w:noProof/>
-          <w:cs/>
-        </w:rPr>
-        <w:t>‎</w:t>
-      </w:r>
-      <w:r>
-        <w:rPr>
-          <w:noProof/>
-        </w:rPr>
-        <w:t>2</w:t>
-      </w:r>
-      <w:r>
-        <w:rPr>
-          <w:noProof/>
-        </w:rPr>
-        <w:fldChar w:fldCharType="end"/>
-      </w:r>
+      <w:fldSimple w:instr=" STYLEREF 1 \s ">
+        <w:r>
+          <w:rPr>
+            <w:noProof/>
+            <w:cs/>
+          </w:rPr>
+          <w:t>‎</w:t>
+        </w:r>
+        <w:r>
+          <w:rPr>
+            <w:noProof/>
+          </w:rPr>
+          <w:t>2</w:t>
+        </w:r>
+      </w:fldSimple>
       <w:r>
         <w:noBreakHyphen/>
       </w:r>
@@ -37411,34 +37320,21 @@
         <w:lastRenderedPageBreak/>
         <w:t xml:space="preserve">Table </w:t>
       </w:r>
-      <w:r>
-        <w:fldChar w:fldCharType="begin"/>
-      </w:r>
-      <w:r>
-        <w:instrText xml:space="preserve"> STYLEREF 1 \s </w:instrText>
-      </w:r>
-      <w:r>
-        <w:fldChar w:fldCharType="separate"/>
-      </w:r>
-      <w:r>
-        <w:rPr>
-          <w:noProof/>
-          <w:cs/>
-        </w:rPr>
-        <w:t>‎</w:t>
-      </w:r>
-      <w:r>
-        <w:rPr>
-          <w:noProof/>
-        </w:rPr>
-        <w:t>2</w:t>
-      </w:r>
-      <w:r>
-        <w:rPr>
-          <w:noProof/>
-        </w:rPr>
-        <w:fldChar w:fldCharType="end"/>
-      </w:r>
+      <w:fldSimple w:instr=" STYLEREF 1 \s ">
+        <w:r>
+          <w:rPr>
+            <w:noProof/>
+            <w:cs/>
+          </w:rPr>
+          <w:t>‎</w:t>
+        </w:r>
+        <w:r>
+          <w:rPr>
+            <w:noProof/>
+          </w:rPr>
+          <w:t>2</w:t>
+        </w:r>
+      </w:fldSimple>
       <w:r>
         <w:noBreakHyphen/>
       </w:r>
@@ -41780,34 +41676,21 @@
         <w:lastRenderedPageBreak/>
         <w:t xml:space="preserve">Table </w:t>
       </w:r>
-      <w:r>
-        <w:fldChar w:fldCharType="begin"/>
-      </w:r>
-      <w:r>
-        <w:instrText xml:space="preserve"> STYLEREF 1 \s </w:instrText>
-      </w:r>
-      <w:r>
-        <w:fldChar w:fldCharType="separate"/>
-      </w:r>
-      <w:r>
-        <w:rPr>
-          <w:noProof/>
-          <w:cs/>
-        </w:rPr>
-        <w:t>‎</w:t>
-      </w:r>
-      <w:r>
-        <w:rPr>
-          <w:noProof/>
-        </w:rPr>
-        <w:t>2</w:t>
-      </w:r>
-      <w:r>
-        <w:rPr>
-          <w:noProof/>
-        </w:rPr>
-        <w:fldChar w:fldCharType="end"/>
-      </w:r>
+      <w:fldSimple w:instr=" STYLEREF 1 \s ">
+        <w:r>
+          <w:rPr>
+            <w:noProof/>
+            <w:cs/>
+          </w:rPr>
+          <w:t>‎</w:t>
+        </w:r>
+        <w:r>
+          <w:rPr>
+            <w:noProof/>
+          </w:rPr>
+          <w:t>2</w:t>
+        </w:r>
+      </w:fldSimple>
       <w:r>
         <w:noBreakHyphen/>
       </w:r>
@@ -43962,34 +43845,21 @@
         <w:lastRenderedPageBreak/>
         <w:t xml:space="preserve">Table </w:t>
       </w:r>
-      <w:r>
-        <w:fldChar w:fldCharType="begin"/>
-      </w:r>
-      <w:r>
-        <w:instrText xml:space="preserve"> STYLEREF 1 \s </w:instrText>
-      </w:r>
-      <w:r>
-        <w:fldChar w:fldCharType="separate"/>
-      </w:r>
-      <w:r>
-        <w:rPr>
-          <w:noProof/>
-          <w:cs/>
-        </w:rPr>
-        <w:t>‎</w:t>
-      </w:r>
-      <w:r>
-        <w:rPr>
-          <w:noProof/>
-        </w:rPr>
-        <w:t>2</w:t>
-      </w:r>
-      <w:r>
-        <w:rPr>
-          <w:noProof/>
-        </w:rPr>
-        <w:fldChar w:fldCharType="end"/>
-      </w:r>
+      <w:fldSimple w:instr=" STYLEREF 1 \s ">
+        <w:r>
+          <w:rPr>
+            <w:noProof/>
+            <w:cs/>
+          </w:rPr>
+          <w:t>‎</w:t>
+        </w:r>
+        <w:r>
+          <w:rPr>
+            <w:noProof/>
+          </w:rPr>
+          <w:t>2</w:t>
+        </w:r>
+      </w:fldSimple>
       <w:r>
         <w:noBreakHyphen/>
       </w:r>
@@ -47326,7 +47196,7 @@
         <w:rStyle w:val="PageNumber"/>
         <w:noProof/>
       </w:rPr>
-      <w:t>5</w:t>
+      <w:t>1</w:t>
     </w:r>
     <w:r>
       <w:rPr>
@@ -47379,14 +47249,27 @@
     <w:r>
       <w:tab/>
     </w:r>
-    <w:fldSimple w:instr=" FILENAME  \* FirstCap  \* MERGEFORMAT ">
-      <w:r>
-        <w:rPr>
-          <w:noProof/>
-        </w:rPr>
-        <w:t>BII ERD V1_1.docx</w:t>
-      </w:r>
-    </w:fldSimple>
+    <w:r>
+      <w:fldChar w:fldCharType="begin"/>
+    </w:r>
+    <w:r>
+      <w:instrText xml:space="preserve"> FILENAME  \* FirstCap  \* MERGEFORMAT </w:instrText>
+    </w:r>
+    <w:r>
+      <w:fldChar w:fldCharType="separate"/>
+    </w:r>
+    <w:r>
+      <w:rPr>
+        <w:noProof/>
+      </w:rPr>
+      <w:t>BII ERD V1_1.docx</w:t>
+    </w:r>
+    <w:r>
+      <w:rPr>
+        <w:noProof/>
+      </w:rPr>
+      <w:fldChar w:fldCharType="end"/>
+    </w:r>
   </w:p>
 </w:hdr>
 </file>

</xml_diff>